<commit_message>
Fix: aggiustata formattazione nel RAD e SOW
</commit_message>
<xml_diff>
--- a/docs/NC8_SOW_Game_Forum_2024-25.docx
+++ b/docs/NC8_SOW_Game_Forum_2024-25.docx
@@ -99,21 +99,20 @@
               <w:rPr>
                 <w:sz w:val="40"/>
                 <w:szCs w:val="40"/>
+                <w:lang w:val="en-US"/>
               </w:rPr>
             </w:pPr>
             <w:r>
               <w:rPr>
                 <w:color w:val="FF0000"/>
+                <w:lang w:val="en-US"/>
               </w:rPr>
-              <w:t>Gaming Forum</w:t>
+              <w:t xml:space="preserve">Gaming Forum </w:t>
             </w:r>
             <w:r>
               <w:rPr>
-                <w:color w:val="FF0000"/>
+                <w:lang w:val="en-US"/>
               </w:rPr>
-              <w:t xml:space="preserve"> </w:t>
-            </w:r>
-            <w:r>
               <w:br/>
             </w:r>
           </w:p>
@@ -529,6 +528,7 @@
           <w:u w:val="single"/>
         </w:rPr>
       </w:pPr>
+      <w:proofErr w:type="spellStart"/>
       <w:r>
         <w:rPr>
           <w:rFonts w:eastAsia="Droid Sans"/>
@@ -537,6 +537,7 @@
         <w:lastRenderedPageBreak/>
         <w:t>Revision</w:t>
       </w:r>
+      <w:proofErr w:type="spellEnd"/>
       <w:r>
         <w:rPr>
           <w:rFonts w:eastAsia="Droid Sans"/>
@@ -918,8 +919,16 @@
         <w:rPr>
           <w:lang w:val="en-US"/>
         </w:rPr>
-        <w:t>Forum a Tema Videoludico</w:t>
-      </w:r>
+        <w:t xml:space="preserve">Forum a Tema </w:t>
+      </w:r>
+      <w:proofErr w:type="spellStart"/>
+      <w:r>
+        <w:rPr>
+          <w:lang w:val="en-US"/>
+        </w:rPr>
+        <w:t>Videoludico</w:t>
+      </w:r>
+      <w:proofErr w:type="spellEnd"/>
     </w:p>
     <w:bookmarkEnd w:id="1"/>
     <w:p>
@@ -939,7 +948,15 @@
         <w:pStyle w:val="Gpstesto"/>
       </w:pPr>
       <w:r>
-        <w:t xml:space="preserve">Lo scopo del sistema progettato è quello di fornire una piattaforma web dove che permette agli utenti registrati di creare thread (post) sui videogiochi, condividendo recensioni, strategie, idee e </w:t>
+        <w:t xml:space="preserve">Lo scopo del sistema progettato è quello di fornire una piattaforma web che permette agli utenti registrati di creare </w:t>
+      </w:r>
+      <w:proofErr w:type="spellStart"/>
+      <w:r>
+        <w:t>thread</w:t>
+      </w:r>
+      <w:proofErr w:type="spellEnd"/>
+      <w:r>
+        <w:t xml:space="preserve"> (post) sui videogiochi, condividendo recensioni, strategie, idee e </w:t>
       </w:r>
       <w:r>
         <w:t xml:space="preserve">pensieri riguardanti l’ambito. </w:t>
@@ -974,7 +991,15 @@
         </w:numPr>
       </w:pPr>
       <w:r>
-        <w:t>Creare e modificare thread categorizzati con tag</w:t>
+        <w:t xml:space="preserve">Creare e modificare </w:t>
+      </w:r>
+      <w:proofErr w:type="spellStart"/>
+      <w:r>
+        <w:t>thread</w:t>
+      </w:r>
+      <w:proofErr w:type="spellEnd"/>
+      <w:r>
+        <w:t xml:space="preserve"> categorizzati con tag</w:t>
       </w:r>
     </w:p>
     <w:p>
@@ -986,7 +1011,15 @@
         </w:numPr>
       </w:pPr>
       <w:r>
-        <w:t>Filtrare i thread in base alle</w:t>
+        <w:t xml:space="preserve">Filtrare i </w:t>
+      </w:r>
+      <w:proofErr w:type="spellStart"/>
+      <w:r>
+        <w:t>thread</w:t>
+      </w:r>
+      <w:proofErr w:type="spellEnd"/>
+      <w:r>
+        <w:t xml:space="preserve"> in base alle</w:t>
       </w:r>
       <w:r>
         <w:t xml:space="preserve"> tag</w:t>
@@ -1001,7 +1034,15 @@
         </w:numPr>
       </w:pPr>
       <w:r>
-        <w:t>Commentare e valutare thread esistenti</w:t>
+        <w:t xml:space="preserve">Commentare e valutare </w:t>
+      </w:r>
+      <w:proofErr w:type="spellStart"/>
+      <w:r>
+        <w:t>thread</w:t>
+      </w:r>
+      <w:proofErr w:type="spellEnd"/>
+      <w:r>
+        <w:t xml:space="preserve"> esistenti</w:t>
       </w:r>
     </w:p>
     <w:p>
@@ -1023,8 +1064,13 @@
         <w:jc w:val="left"/>
       </w:pPr>
       <w:r>
-        <w:t>Eliminare utenti e thread</w:t>
-      </w:r>
+        <w:t xml:space="preserve">Eliminare utenti e </w:t>
+      </w:r>
+      <w:proofErr w:type="spellStart"/>
+      <w:r>
+        <w:t>thread</w:t>
+      </w:r>
+      <w:proofErr w:type="spellEnd"/>
     </w:p>
     <w:p>
       <w:pPr>
@@ -1087,8 +1133,13 @@
       <w:r>
         <w:t xml:space="preserve">. </w:t>
       </w:r>
-      <w:r>
-        <w:t>E’ possibile concordare la data di consegna che potrà essere una delle seguenti:</w:t>
+      <w:proofErr w:type="gramStart"/>
+      <w:r>
+        <w:t>E’</w:t>
+      </w:r>
+      <w:proofErr w:type="gramEnd"/>
+      <w:r>
+        <w:t xml:space="preserve"> possibile concordare la data di consegna che potrà essere una delle seguenti:</w:t>
       </w:r>
     </w:p>
     <w:p>
@@ -1191,7 +1242,31 @@
         <w:t xml:space="preserve">Matrice di Tracciabilità, </w:t>
       </w:r>
       <w:r>
-        <w:t>Test Plan, Test Case Specification, Test incident Report, Test Summary Report, Manuale D’Uso, Manuale Installazione e ogni altro documento richiesto per lo sviluppo del sistema</w:t>
+        <w:t xml:space="preserve">Test Plan, Test Case </w:t>
+      </w:r>
+      <w:proofErr w:type="spellStart"/>
+      <w:r>
+        <w:t>Specification</w:t>
+      </w:r>
+      <w:proofErr w:type="spellEnd"/>
+      <w:r>
+        <w:t xml:space="preserve">, Test </w:t>
+      </w:r>
+      <w:proofErr w:type="spellStart"/>
+      <w:r>
+        <w:t>incident</w:t>
+      </w:r>
+      <w:proofErr w:type="spellEnd"/>
+      <w:r>
+        <w:t xml:space="preserve"> Report, Test </w:t>
+      </w:r>
+      <w:proofErr w:type="spellStart"/>
+      <w:r>
+        <w:t>Summary</w:t>
+      </w:r>
+      <w:proofErr w:type="spellEnd"/>
+      <w:r>
+        <w:t xml:space="preserve"> Report, Manuale D’Uso, Manuale Installazione e ogni altro documento richiesto per lo sviluppo del sistema</w:t>
       </w:r>
       <w:r>
         <w:t>.</w:t>
@@ -1207,8 +1282,13 @@
       </w:pPr>
       <w:r>
         <w:lastRenderedPageBreak/>
-        <w:t>Vincoli/Constraints</w:t>
-      </w:r>
+        <w:t>Vincoli/</w:t>
+      </w:r>
+      <w:proofErr w:type="spellStart"/>
+      <w:r>
+        <w:t>Constraints</w:t>
+      </w:r>
+      <w:proofErr w:type="spellEnd"/>
       <w:r>
         <w:t xml:space="preserve"> (adattare </w:t>
       </w:r>
@@ -1295,7 +1375,27 @@
           <w:bCs/>
           <w:sz w:val="24"/>
         </w:rPr>
-        <w:t>definite nello statement of work</w:t>
+        <w:t xml:space="preserve">definite nello </w:t>
+      </w:r>
+      <w:proofErr w:type="spellStart"/>
+      <w:r>
+        <w:rPr>
+          <w:rFonts w:ascii="Garamond" w:hAnsi="Garamond"/>
+          <w:b/>
+          <w:bCs/>
+          <w:sz w:val="24"/>
+        </w:rPr>
+        <w:t>statement</w:t>
+      </w:r>
+      <w:proofErr w:type="spellEnd"/>
+      <w:r>
+        <w:rPr>
+          <w:rFonts w:ascii="Garamond" w:hAnsi="Garamond"/>
+          <w:b/>
+          <w:bCs/>
+          <w:sz w:val="24"/>
+        </w:rPr>
+        <w:t xml:space="preserve"> of work</w:t>
       </w:r>
     </w:p>
     <w:p>
@@ -1316,7 +1416,23 @@
           <w:rFonts w:ascii="Garamond" w:hAnsi="Garamond"/>
           <w:sz w:val="24"/>
         </w:rPr>
-        <w:t>Uso di sistemi di versioning - GitHub in particolare</w:t>
+        <w:t xml:space="preserve">Uso di sistemi di </w:t>
+      </w:r>
+      <w:proofErr w:type="spellStart"/>
+      <w:r>
+        <w:rPr>
+          <w:rFonts w:ascii="Garamond" w:hAnsi="Garamond"/>
+          <w:sz w:val="24"/>
+        </w:rPr>
+        <w:t>versioning</w:t>
+      </w:r>
+      <w:proofErr w:type="spellEnd"/>
+      <w:r>
+        <w:rPr>
+          <w:rFonts w:ascii="Garamond" w:hAnsi="Garamond"/>
+          <w:sz w:val="24"/>
+        </w:rPr>
+        <w:t xml:space="preserve"> - GitHub in particolare</w:t>
       </w:r>
     </w:p>
     <w:p>
@@ -1337,7 +1453,23 @@
           <w:rFonts w:ascii="Garamond" w:hAnsi="Garamond"/>
           <w:sz w:val="24"/>
         </w:rPr>
-        <w:t>Utilizzo di un sistema di versioning, dove tutti i membri del team forniscono il loro contributo</w:t>
+        <w:t xml:space="preserve">Utilizzo di un sistema di </w:t>
+      </w:r>
+      <w:proofErr w:type="spellStart"/>
+      <w:r>
+        <w:rPr>
+          <w:rFonts w:ascii="Garamond" w:hAnsi="Garamond"/>
+          <w:sz w:val="24"/>
+        </w:rPr>
+        <w:t>versioning</w:t>
+      </w:r>
+      <w:proofErr w:type="spellEnd"/>
+      <w:r>
+        <w:rPr>
+          <w:rFonts w:ascii="Garamond" w:hAnsi="Garamond"/>
+          <w:sz w:val="24"/>
+        </w:rPr>
+        <w:t>, dove tutti i membri del team forniscono il loro contributo</w:t>
       </w:r>
     </w:p>
     <w:p>
@@ -1358,7 +1490,23 @@
           <w:rFonts w:ascii="Garamond" w:hAnsi="Garamond"/>
           <w:sz w:val="24"/>
         </w:rPr>
-        <w:t>Utilizzo di tool di per la suddivisione dei task e attività (Trello o similare)</w:t>
+        <w:t>Utilizzo di tool di per la suddivisione dei task e attività (</w:t>
+      </w:r>
+      <w:proofErr w:type="spellStart"/>
+      <w:r>
+        <w:rPr>
+          <w:rFonts w:ascii="Garamond" w:hAnsi="Garamond"/>
+          <w:sz w:val="24"/>
+        </w:rPr>
+        <w:t>Trello</w:t>
+      </w:r>
+      <w:proofErr w:type="spellEnd"/>
+      <w:r>
+        <w:rPr>
+          <w:rFonts w:ascii="Garamond" w:hAnsi="Garamond"/>
+          <w:sz w:val="24"/>
+        </w:rPr>
+        <w:t xml:space="preserve"> o similare)</w:t>
       </w:r>
     </w:p>
     <w:p>
@@ -1575,7 +1723,23 @@
           <w:rFonts w:ascii="Garamond" w:hAnsi="Garamond"/>
           <w:sz w:val="24"/>
         </w:rPr>
-        <w:t xml:space="preserve"> uno use case per ogni membro del team - i casi d'uso aggiuntivi </w:t>
+        <w:t xml:space="preserve"> </w:t>
+      </w:r>
+      <w:proofErr w:type="gramStart"/>
+      <w:r>
+        <w:rPr>
+          <w:rFonts w:ascii="Garamond" w:hAnsi="Garamond"/>
+          <w:sz w:val="24"/>
+        </w:rPr>
+        <w:t>uno use</w:t>
+      </w:r>
+      <w:proofErr w:type="gramEnd"/>
+      <w:r>
+        <w:rPr>
+          <w:rFonts w:ascii="Garamond" w:hAnsi="Garamond"/>
+          <w:sz w:val="24"/>
+        </w:rPr>
+        <w:t xml:space="preserve"> case per ogni membro del team - i casi d'uso aggiuntivi </w:t>
       </w:r>
       <w:r>
         <w:rPr>
@@ -1621,7 +1785,71 @@
           <w:rFonts w:ascii="Garamond" w:hAnsi="Garamond"/>
           <w:sz w:val="24"/>
         </w:rPr>
-        <w:t xml:space="preserve"> un sequence diagram ogni due membri del team - i sequence diagram aggiuntivi </w:t>
+        <w:t xml:space="preserve"> un </w:t>
+      </w:r>
+      <w:proofErr w:type="spellStart"/>
+      <w:r>
+        <w:rPr>
+          <w:rFonts w:ascii="Garamond" w:hAnsi="Garamond"/>
+          <w:sz w:val="24"/>
+        </w:rPr>
+        <w:t>sequence</w:t>
+      </w:r>
+      <w:proofErr w:type="spellEnd"/>
+      <w:r>
+        <w:rPr>
+          <w:rFonts w:ascii="Garamond" w:hAnsi="Garamond"/>
+          <w:sz w:val="24"/>
+        </w:rPr>
+        <w:t xml:space="preserve"> </w:t>
+      </w:r>
+      <w:proofErr w:type="spellStart"/>
+      <w:r>
+        <w:rPr>
+          <w:rFonts w:ascii="Garamond" w:hAnsi="Garamond"/>
+          <w:sz w:val="24"/>
+        </w:rPr>
+        <w:t>diagram</w:t>
+      </w:r>
+      <w:proofErr w:type="spellEnd"/>
+      <w:r>
+        <w:rPr>
+          <w:rFonts w:ascii="Garamond" w:hAnsi="Garamond"/>
+          <w:sz w:val="24"/>
+        </w:rPr>
+        <w:t xml:space="preserve"> ogni due membri del team - i </w:t>
+      </w:r>
+      <w:proofErr w:type="spellStart"/>
+      <w:r>
+        <w:rPr>
+          <w:rFonts w:ascii="Garamond" w:hAnsi="Garamond"/>
+          <w:sz w:val="24"/>
+        </w:rPr>
+        <w:t>sequence</w:t>
+      </w:r>
+      <w:proofErr w:type="spellEnd"/>
+      <w:r>
+        <w:rPr>
+          <w:rFonts w:ascii="Garamond" w:hAnsi="Garamond"/>
+          <w:sz w:val="24"/>
+        </w:rPr>
+        <w:t xml:space="preserve"> </w:t>
+      </w:r>
+      <w:proofErr w:type="spellStart"/>
+      <w:r>
+        <w:rPr>
+          <w:rFonts w:ascii="Garamond" w:hAnsi="Garamond"/>
+          <w:sz w:val="24"/>
+        </w:rPr>
+        <w:t>diagram</w:t>
+      </w:r>
+      <w:proofErr w:type="spellEnd"/>
+      <w:r>
+        <w:rPr>
+          <w:rFonts w:ascii="Garamond" w:hAnsi="Garamond"/>
+          <w:sz w:val="24"/>
+        </w:rPr>
+        <w:t xml:space="preserve"> aggiuntivi </w:t>
       </w:r>
       <w:r>
         <w:rPr>
@@ -1667,7 +1895,39 @@
           <w:rFonts w:ascii="Garamond" w:hAnsi="Garamond"/>
           <w:sz w:val="24"/>
         </w:rPr>
-        <w:t xml:space="preserve"> un diagramma a scelta tra statechart e activity diagram ogni due membri del team - ulteriori diagrammi </w:t>
+        <w:t xml:space="preserve"> un diagramma a scelta tra </w:t>
+      </w:r>
+      <w:proofErr w:type="spellStart"/>
+      <w:r>
+        <w:rPr>
+          <w:rFonts w:ascii="Garamond" w:hAnsi="Garamond"/>
+          <w:sz w:val="24"/>
+        </w:rPr>
+        <w:t>statechart</w:t>
+      </w:r>
+      <w:proofErr w:type="spellEnd"/>
+      <w:r>
+        <w:rPr>
+          <w:rFonts w:ascii="Garamond" w:hAnsi="Garamond"/>
+          <w:sz w:val="24"/>
+        </w:rPr>
+        <w:t xml:space="preserve"> e activity </w:t>
+      </w:r>
+      <w:proofErr w:type="spellStart"/>
+      <w:r>
+        <w:rPr>
+          <w:rFonts w:ascii="Garamond" w:hAnsi="Garamond"/>
+          <w:sz w:val="24"/>
+        </w:rPr>
+        <w:t>diagram</w:t>
+      </w:r>
+      <w:proofErr w:type="spellEnd"/>
+      <w:r>
+        <w:rPr>
+          <w:rFonts w:ascii="Garamond" w:hAnsi="Garamond"/>
+          <w:sz w:val="24"/>
+        </w:rPr>
+        <w:t xml:space="preserve"> ogni due membri del team - ulteriori diagrammi </w:t>
       </w:r>
       <w:r>
         <w:rPr>
@@ -1704,7 +1964,55 @@
           <w:rFonts w:ascii="Garamond" w:hAnsi="Garamond"/>
           <w:sz w:val="24"/>
         </w:rPr>
-        <w:t xml:space="preserve">Specifica di un class diagram per team - eventuali object diagram </w:t>
+        <w:t xml:space="preserve">Specifica di un class </w:t>
+      </w:r>
+      <w:proofErr w:type="spellStart"/>
+      <w:r>
+        <w:rPr>
+          <w:rFonts w:ascii="Garamond" w:hAnsi="Garamond"/>
+          <w:sz w:val="24"/>
+        </w:rPr>
+        <w:t>diagram</w:t>
+      </w:r>
+      <w:proofErr w:type="spellEnd"/>
+      <w:r>
+        <w:rPr>
+          <w:rFonts w:ascii="Garamond" w:hAnsi="Garamond"/>
+          <w:sz w:val="24"/>
+        </w:rPr>
+        <w:t xml:space="preserve"> per team - eventuali </w:t>
+      </w:r>
+      <w:proofErr w:type="spellStart"/>
+      <w:r>
+        <w:rPr>
+          <w:rFonts w:ascii="Garamond" w:hAnsi="Garamond"/>
+          <w:sz w:val="24"/>
+        </w:rPr>
+        <w:t>object</w:t>
+      </w:r>
+      <w:proofErr w:type="spellEnd"/>
+      <w:r>
+        <w:rPr>
+          <w:rFonts w:ascii="Garamond" w:hAnsi="Garamond"/>
+          <w:sz w:val="24"/>
+        </w:rPr>
+        <w:t xml:space="preserve"> </w:t>
+      </w:r>
+      <w:proofErr w:type="spellStart"/>
+      <w:r>
+        <w:rPr>
+          <w:rFonts w:ascii="Garamond" w:hAnsi="Garamond"/>
+          <w:sz w:val="24"/>
+        </w:rPr>
+        <w:t>diagram</w:t>
+      </w:r>
+      <w:proofErr w:type="spellEnd"/>
+      <w:r>
+        <w:rPr>
+          <w:rFonts w:ascii="Garamond" w:hAnsi="Garamond"/>
+          <w:sz w:val="24"/>
+        </w:rPr>
+        <w:t xml:space="preserve"> </w:t>
       </w:r>
       <w:r>
         <w:rPr>
@@ -1864,8 +2172,19 @@
           <w:bCs/>
           <w:sz w:val="24"/>
         </w:rPr>
-        <w:t>un deployment diagram</w:t>
-      </w:r>
+        <w:t xml:space="preserve">un deployment </w:t>
+      </w:r>
+      <w:proofErr w:type="spellStart"/>
+      <w:r>
+        <w:rPr>
+          <w:rFonts w:ascii="Garamond" w:hAnsi="Garamond"/>
+          <w:b/>
+          <w:bCs/>
+          <w:sz w:val="24"/>
+        </w:rPr>
+        <w:t>diagram</w:t>
+      </w:r>
+      <w:proofErr w:type="spellEnd"/>
       <w:r>
         <w:rPr>
           <w:rFonts w:ascii="Garamond" w:hAnsi="Garamond"/>
@@ -1965,13 +2284,23 @@
           <w:sz w:val="24"/>
         </w:rPr>
       </w:pPr>
+      <w:proofErr w:type="spellStart"/>
       <w:r>
         <w:rPr>
           <w:rFonts w:ascii="Garamond" w:hAnsi="Garamond"/>
           <w:sz w:val="24"/>
           <w:lang w:val="en-US"/>
         </w:rPr>
-        <w:t>Uso di UML;</w:t>
+        <w:t>Uso</w:t>
+      </w:r>
+      <w:proofErr w:type="spellEnd"/>
+      <w:r>
+        <w:rPr>
+          <w:rFonts w:ascii="Garamond" w:hAnsi="Garamond"/>
+          <w:sz w:val="24"/>
+          <w:lang w:val="en-US"/>
+        </w:rPr>
+        <w:t xml:space="preserve"> di UML;</w:t>
       </w:r>
     </w:p>
     <w:p>
@@ -2016,7 +2345,39 @@
           <w:rFonts w:ascii="Garamond" w:hAnsi="Garamond"/>
           <w:sz w:val="24"/>
         </w:rPr>
-        <w:t xml:space="preserve">Ogni studente dovrà effettuare il testing di unità, tramite category partition, di </w:t>
+        <w:t xml:space="preserve">Ogni studente dovrà effettuare il testing di unità, tramite </w:t>
+      </w:r>
+      <w:proofErr w:type="spellStart"/>
+      <w:r>
+        <w:rPr>
+          <w:rFonts w:ascii="Garamond" w:hAnsi="Garamond"/>
+          <w:sz w:val="24"/>
+        </w:rPr>
+        <w:t>category</w:t>
+      </w:r>
+      <w:proofErr w:type="spellEnd"/>
+      <w:r>
+        <w:rPr>
+          <w:rFonts w:ascii="Garamond" w:hAnsi="Garamond"/>
+          <w:sz w:val="24"/>
+        </w:rPr>
+        <w:t xml:space="preserve"> </w:t>
+      </w:r>
+      <w:proofErr w:type="spellStart"/>
+      <w:r>
+        <w:rPr>
+          <w:rFonts w:ascii="Garamond" w:hAnsi="Garamond"/>
+          <w:sz w:val="24"/>
+        </w:rPr>
+        <w:t>partition</w:t>
+      </w:r>
+      <w:proofErr w:type="spellEnd"/>
+      <w:r>
+        <w:rPr>
+          <w:rFonts w:ascii="Garamond" w:hAnsi="Garamond"/>
+          <w:sz w:val="24"/>
+        </w:rPr>
+        <w:t xml:space="preserve">, di </w:t>
       </w:r>
       <w:r>
         <w:rPr>
@@ -2053,7 +2414,39 @@
           <w:rFonts w:ascii="Garamond" w:hAnsi="Garamond"/>
           <w:sz w:val="24"/>
         </w:rPr>
-        <w:t xml:space="preserve">Ogni studente dovrà effettuare il testing di sistema, tramite category partition, di </w:t>
+        <w:t xml:space="preserve">Ogni studente dovrà effettuare il testing di sistema, tramite </w:t>
+      </w:r>
+      <w:proofErr w:type="spellStart"/>
+      <w:r>
+        <w:rPr>
+          <w:rFonts w:ascii="Garamond" w:hAnsi="Garamond"/>
+          <w:sz w:val="24"/>
+        </w:rPr>
+        <w:t>category</w:t>
+      </w:r>
+      <w:proofErr w:type="spellEnd"/>
+      <w:r>
+        <w:rPr>
+          <w:rFonts w:ascii="Garamond" w:hAnsi="Garamond"/>
+          <w:sz w:val="24"/>
+        </w:rPr>
+        <w:t xml:space="preserve"> </w:t>
+      </w:r>
+      <w:proofErr w:type="spellStart"/>
+      <w:r>
+        <w:rPr>
+          <w:rFonts w:ascii="Garamond" w:hAnsi="Garamond"/>
+          <w:sz w:val="24"/>
+        </w:rPr>
+        <w:t>partition</w:t>
+      </w:r>
+      <w:proofErr w:type="spellEnd"/>
+      <w:r>
+        <w:rPr>
+          <w:rFonts w:ascii="Garamond" w:hAnsi="Garamond"/>
+          <w:sz w:val="24"/>
+        </w:rPr>
+        <w:t xml:space="preserve">, di </w:t>
       </w:r>
       <w:r>
         <w:rPr>
@@ -2086,8 +2479,21 @@
         </w:numPr>
       </w:pPr>
       <w:r>
-        <w:t>Criteri di Accettazione/Acceptance Criteria</w:t>
-      </w:r>
+        <w:t>Criteri di Accettazione/</w:t>
+      </w:r>
+      <w:proofErr w:type="spellStart"/>
+      <w:r>
+        <w:t>Acceptance</w:t>
+      </w:r>
+      <w:proofErr w:type="spellEnd"/>
+      <w:r>
+        <w:t xml:space="preserve"> </w:t>
+      </w:r>
+      <w:proofErr w:type="spellStart"/>
+      <w:r>
+        <w:t>Criteria</w:t>
+      </w:r>
+      <w:proofErr w:type="spellEnd"/>
       <w:r>
         <w:t xml:space="preserve"> </w:t>
       </w:r>
@@ -2159,7 +2565,39 @@
           <w:rFonts w:ascii="Garamond" w:hAnsi="Garamond"/>
           <w:sz w:val="24"/>
         </w:rPr>
-        <w:t xml:space="preserve">Adeguato utilizzo del pull-based development, che preveda il </w:t>
+        <w:t>Adeguato utilizzo del pull-</w:t>
+      </w:r>
+      <w:proofErr w:type="spellStart"/>
+      <w:r>
+        <w:rPr>
+          <w:rFonts w:ascii="Garamond" w:hAnsi="Garamond"/>
+          <w:sz w:val="24"/>
+        </w:rPr>
+        <w:t>based</w:t>
+      </w:r>
+      <w:proofErr w:type="spellEnd"/>
+      <w:r>
+        <w:rPr>
+          <w:rFonts w:ascii="Garamond" w:hAnsi="Garamond"/>
+          <w:sz w:val="24"/>
+        </w:rPr>
+        <w:t xml:space="preserve"> </w:t>
+      </w:r>
+      <w:proofErr w:type="spellStart"/>
+      <w:r>
+        <w:rPr>
+          <w:rFonts w:ascii="Garamond" w:hAnsi="Garamond"/>
+          <w:sz w:val="24"/>
+        </w:rPr>
+        <w:t>development</w:t>
+      </w:r>
+      <w:proofErr w:type="spellEnd"/>
+      <w:r>
+        <w:rPr>
+          <w:rFonts w:ascii="Garamond" w:hAnsi="Garamond"/>
+          <w:sz w:val="24"/>
+        </w:rPr>
+        <w:t xml:space="preserve">, che preveda il </w:t>
       </w:r>
       <w:r>
         <w:rPr>
@@ -2233,7 +2671,23 @@
           <w:rFonts w:ascii="Garamond" w:hAnsi="Garamond"/>
           <w:sz w:val="24"/>
         </w:rPr>
-        <w:t xml:space="preserve">Adeguato utilizzo di Trello, che preveda il </w:t>
+        <w:t xml:space="preserve">Adeguato utilizzo di </w:t>
+      </w:r>
+      <w:proofErr w:type="spellStart"/>
+      <w:r>
+        <w:rPr>
+          <w:rFonts w:ascii="Garamond" w:hAnsi="Garamond"/>
+          <w:sz w:val="24"/>
+        </w:rPr>
+        <w:t>Trello</w:t>
+      </w:r>
+      <w:proofErr w:type="spellEnd"/>
+      <w:r>
+        <w:rPr>
+          <w:rFonts w:ascii="Garamond" w:hAnsi="Garamond"/>
+          <w:sz w:val="24"/>
+        </w:rPr>
+        <w:t xml:space="preserve">, che preveda il </w:t>
       </w:r>
       <w:r>
         <w:rPr>
@@ -2272,6 +2726,7 @@
         </w:rPr>
         <w:t xml:space="preserve">Documentazione adeguata. Verranno usati tool di </w:t>
       </w:r>
+      <w:proofErr w:type="spellStart"/>
       <w:r>
         <w:rPr>
           <w:rFonts w:ascii="Garamond" w:hAnsi="Garamond"/>
@@ -2279,8 +2734,29 @@
           <w:bCs/>
           <w:sz w:val="24"/>
         </w:rPr>
-        <w:t>plagiarism detection</w:t>
-      </w:r>
+        <w:t>plagiarism</w:t>
+      </w:r>
+      <w:proofErr w:type="spellEnd"/>
+      <w:r>
+        <w:rPr>
+          <w:rFonts w:ascii="Garamond" w:hAnsi="Garamond"/>
+          <w:b/>
+          <w:bCs/>
+          <w:sz w:val="24"/>
+        </w:rPr>
+        <w:t xml:space="preserve"> </w:t>
+      </w:r>
+      <w:proofErr w:type="spellStart"/>
+      <w:r>
+        <w:rPr>
+          <w:rFonts w:ascii="Garamond" w:hAnsi="Garamond"/>
+          <w:b/>
+          <w:bCs/>
+          <w:sz w:val="24"/>
+        </w:rPr>
+        <w:t>detection</w:t>
+      </w:r>
+      <w:proofErr w:type="spellEnd"/>
       <w:r>
         <w:rPr>
           <w:rFonts w:ascii="Garamond" w:hAnsi="Garamond"/>
@@ -2445,6 +2921,7 @@
         </w:rPr>
         <w:t xml:space="preserve">Uso adeguato di un processo di </w:t>
       </w:r>
+      <w:proofErr w:type="spellStart"/>
       <w:r>
         <w:rPr>
           <w:rFonts w:ascii="Garamond" w:hAnsi="Garamond"/>
@@ -2452,8 +2929,29 @@
           <w:iCs/>
           <w:sz w:val="24"/>
         </w:rPr>
-        <w:t>continuous integration</w:t>
-      </w:r>
+        <w:t>continuous</w:t>
+      </w:r>
+      <w:proofErr w:type="spellEnd"/>
+      <w:r>
+        <w:rPr>
+          <w:rFonts w:ascii="Garamond" w:hAnsi="Garamond"/>
+          <w:b/>
+          <w:iCs/>
+          <w:sz w:val="24"/>
+        </w:rPr>
+        <w:t xml:space="preserve"> </w:t>
+      </w:r>
+      <w:proofErr w:type="spellStart"/>
+      <w:r>
+        <w:rPr>
+          <w:rFonts w:ascii="Garamond" w:hAnsi="Garamond"/>
+          <w:b/>
+          <w:iCs/>
+          <w:sz w:val="24"/>
+        </w:rPr>
+        <w:t>integration</w:t>
+      </w:r>
+      <w:proofErr w:type="spellEnd"/>
       <w:r>
         <w:rPr>
           <w:rFonts w:ascii="Garamond" w:hAnsi="Garamond"/>
@@ -2488,6 +2986,7 @@
         </w:rPr>
         <w:t xml:space="preserve">Uso adeguato di tool di controllo della qualità (ad esempio, </w:t>
       </w:r>
+      <w:proofErr w:type="spellStart"/>
       <w:r>
         <w:rPr>
           <w:rFonts w:ascii="Garamond" w:hAnsi="Garamond"/>
@@ -2497,6 +2996,7 @@
         </w:rPr>
         <w:t>CheckStyle</w:t>
       </w:r>
+      <w:proofErr w:type="spellEnd"/>
       <w:r>
         <w:rPr>
           <w:rFonts w:ascii="Garamond" w:hAnsi="Garamond"/>
@@ -2574,6 +3074,7 @@
         </w:rPr>
         <w:t xml:space="preserve">Uso adeguato di tool avanzati di testing (e.g., </w:t>
       </w:r>
+      <w:proofErr w:type="spellStart"/>
       <w:r>
         <w:rPr>
           <w:rFonts w:ascii="Garamond" w:hAnsi="Garamond"/>
@@ -2581,8 +3082,29 @@
           <w:iCs/>
           <w:sz w:val="24"/>
         </w:rPr>
-        <w:t>Mockito, Cobertura</w:t>
-      </w:r>
+        <w:t>Mockito</w:t>
+      </w:r>
+      <w:proofErr w:type="spellEnd"/>
+      <w:r>
+        <w:rPr>
+          <w:rFonts w:ascii="Garamond" w:hAnsi="Garamond"/>
+          <w:b/>
+          <w:iCs/>
+          <w:sz w:val="24"/>
+        </w:rPr>
+        <w:t xml:space="preserve">, </w:t>
+      </w:r>
+      <w:proofErr w:type="spellStart"/>
+      <w:r>
+        <w:rPr>
+          <w:rFonts w:ascii="Garamond" w:hAnsi="Garamond"/>
+          <w:b/>
+          <w:iCs/>
+          <w:sz w:val="24"/>
+        </w:rPr>
+        <w:t>Cobertura</w:t>
+      </w:r>
+      <w:proofErr w:type="spellEnd"/>
       <w:r>
         <w:rPr>
           <w:rFonts w:ascii="Garamond" w:hAnsi="Garamond"/>
@@ -2666,6 +3188,7 @@
         <w:szCs w:val="16"/>
       </w:rPr>
     </w:pPr>
+    <w:proofErr w:type="spellStart"/>
     <w:r>
       <w:rPr>
         <w:rFonts w:ascii="Century Gothic" w:hAnsi="Century Gothic"/>
@@ -2716,6 +3239,7 @@
       </w:rPr>
       <w:t>rt</w:t>
     </w:r>
+    <w:proofErr w:type="spellEnd"/>
     <w:r>
       <w:rPr>
         <w:rFonts w:ascii="Century Gothic" w:hAnsi="Century Gothic"/>
@@ -3063,8 +3587,20 @@
         <w:sz w:val="24"/>
         <w:szCs w:val="24"/>
       </w:rPr>
-      <w:t>- Prof.ssa F.Ferrucci</w:t>
+      <w:t xml:space="preserve">- Prof.ssa </w:t>
     </w:r>
+    <w:proofErr w:type="spellStart"/>
+    <w:proofErr w:type="gramStart"/>
+    <w:r>
+      <w:rPr>
+        <w:rFonts w:ascii="Garamond" w:hAnsi="Garamond"/>
+        <w:sz w:val="24"/>
+        <w:szCs w:val="24"/>
+      </w:rPr>
+      <w:t>F.Ferrucci</w:t>
+    </w:r>
+    <w:proofErr w:type="spellEnd"/>
+    <w:proofErr w:type="gramEnd"/>
   </w:p>
   <w:p>
     <w:pPr>

</xml_diff>